<commit_message>
Create help menu and compotibility
</commit_message>
<xml_diff>
--- a/modules/Новый бот.docx
+++ b/modules/Новый бот.docx
@@ -12,6 +12,7 @@
         <w:rPr>
           <w:b/>
           <w:bCs/>
+          <w:color w:val="FF0000"/>
           <w:sz w:val="28"/>
           <w:szCs w:val="28"/>
           <w:lang w:val="ru-RU"/>
@@ -21,6 +22,7 @@
         <w:rPr>
           <w:b/>
           <w:bCs/>
+          <w:color w:val="FF0000"/>
           <w:sz w:val="28"/>
           <w:szCs w:val="28"/>
           <w:lang w:val="ru-RU"/>
@@ -36,13 +38,15 @@
           <w:numId w:val="6"/>
         </w:numPr>
         <w:rPr>
-          <w:sz w:val="28"/>
-          <w:szCs w:val="28"/>
-          <w:lang w:val="ru-RU"/>
-        </w:rPr>
-      </w:pPr>
-      <w:r>
-        <w:rPr>
+          <w:color w:val="FF0000"/>
+          <w:sz w:val="28"/>
+          <w:szCs w:val="28"/>
+          <w:lang w:val="ru-RU"/>
+        </w:rPr>
+      </w:pPr>
+      <w:r>
+        <w:rPr>
+          <w:color w:val="FF0000"/>
           <w:sz w:val="28"/>
           <w:szCs w:val="28"/>
           <w:lang w:val="ru-RU"/>
@@ -51,6 +55,7 @@
       </w:r>
       <w:r>
         <w:rPr>
+          <w:color w:val="FF0000"/>
           <w:sz w:val="28"/>
           <w:szCs w:val="28"/>
           <w:lang w:val="ru-RU"/>
@@ -66,13 +71,15 @@
           <w:numId w:val="6"/>
         </w:numPr>
         <w:rPr>
-          <w:sz w:val="28"/>
-          <w:szCs w:val="28"/>
-          <w:lang w:val="ru-RU"/>
-        </w:rPr>
-      </w:pPr>
-      <w:r>
-        <w:rPr>
+          <w:color w:val="FF0000"/>
+          <w:sz w:val="28"/>
+          <w:szCs w:val="28"/>
+          <w:lang w:val="ru-RU"/>
+        </w:rPr>
+      </w:pPr>
+      <w:r>
+        <w:rPr>
+          <w:color w:val="FF0000"/>
           <w:sz w:val="28"/>
           <w:szCs w:val="28"/>
           <w:lang w:val="ru-RU"/>
@@ -81,6 +88,7 @@
       </w:r>
       <w:r>
         <w:rPr>
+          <w:color w:val="FF0000"/>
           <w:sz w:val="28"/>
           <w:szCs w:val="28"/>
           <w:lang w:val="ru-RU"/>
@@ -95,9 +103,13 @@
           <w:ilvl w:val="0"/>
           <w:numId w:val="6"/>
         </w:numPr>
-      </w:pPr>
-      <w:r>
-        <w:rPr>
+        <w:rPr>
+          <w:color w:val="FF0000"/>
+        </w:rPr>
+      </w:pPr>
+      <w:r>
+        <w:rPr>
+          <w:color w:val="FF0000"/>
           <w:sz w:val="28"/>
           <w:szCs w:val="28"/>
         </w:rPr>
@@ -105,6 +117,7 @@
       </w:r>
       <w:r>
         <w:rPr>
+          <w:color w:val="FF0000"/>
           <w:sz w:val="28"/>
           <w:szCs w:val="28"/>
           <w:lang w:val="ru-RU"/>
@@ -112,23 +125,31 @@
         <w:t xml:space="preserve"> </w:t>
       </w:r>
       <w:r>
+        <w:rPr>
+          <w:color w:val="FF0000"/>
+        </w:rPr>
         <w:t xml:space="preserve">Добавить стоп-слова в имя и описание, чтобы не было такого: </w:t>
       </w:r>
       <w:hyperlink r:id="rId5" w:history="1">
         <w:r>
           <w:rPr>
             <w:rStyle w:val="a5"/>
+            <w:color w:val="FF0000"/>
           </w:rPr>
           <w:t>https://prnt.sc/8p862Ncce8T8</w:t>
         </w:r>
       </w:hyperlink>
       <w:r>
         <w:rPr>
+          <w:color w:val="FF0000"/>
           <w:lang w:val="ru-RU"/>
         </w:rPr>
         <w:t xml:space="preserve">. </w:t>
       </w:r>
       <w:r>
+        <w:rPr>
+          <w:color w:val="FF0000"/>
+        </w:rPr>
         <w:t>Табличку стоп-слов подготовим</w:t>
       </w:r>
     </w:p>
@@ -140,6 +161,7 @@
           <w:numId w:val="6"/>
         </w:numPr>
         <w:rPr>
+          <w:color w:val="FF0000"/>
           <w:sz w:val="44"/>
           <w:szCs w:val="44"/>
           <w:lang w:val="ru-RU"/>
@@ -147,6 +169,7 @@
       </w:pPr>
       <w:r>
         <w:rPr>
+          <w:color w:val="FF0000"/>
           <w:sz w:val="28"/>
           <w:szCs w:val="28"/>
         </w:rPr>
@@ -154,6 +177,7 @@
       </w:r>
       <w:r>
         <w:rPr>
+          <w:color w:val="FF0000"/>
           <w:sz w:val="28"/>
           <w:szCs w:val="28"/>
           <w:lang w:val="ru-RU"/>
@@ -161,16 +185,35 @@
         <w:t xml:space="preserve">. </w:t>
       </w:r>
       <w:r>
+        <w:rPr>
+          <w:color w:val="FF0000"/>
+        </w:rPr>
         <w:t xml:space="preserve">Если у человека нет аватара, то есть он не прошел регистрацию то его профиля не видно в анкетах и зайти в раздел “Найти пару” ему нельзя, пример отображения: </w:t>
       </w:r>
       <w:hyperlink r:id="rId6" w:tgtFrame="_blank" w:history="1">
         <w:r>
           <w:rPr>
             <w:rStyle w:val="link-annotation-unknown-block-id-929869371"/>
-            <w:color w:val="0000FF"/>
+            <w:color w:val="FF0000"/>
             <w:u w:val="single"/>
           </w:rPr>
-          <w:t>https://prnt.sc/R_fXOSL9Q-fM</w:t>
+          <w:t>https://prnt.sc/R_fXO</w:t>
+        </w:r>
+        <w:r>
+          <w:rPr>
+            <w:rStyle w:val="link-annotation-unknown-block-id-929869371"/>
+            <w:color w:val="FF0000"/>
+            <w:u w:val="single"/>
+          </w:rPr>
+          <w:t>S</w:t>
+        </w:r>
+        <w:r>
+          <w:rPr>
+            <w:rStyle w:val="link-annotation-unknown-block-id-929869371"/>
+            <w:color w:val="FF0000"/>
+            <w:u w:val="single"/>
+          </w:rPr>
+          <w:t>L9Q-fM</w:t>
         </w:r>
       </w:hyperlink>
     </w:p>
@@ -249,6 +292,7 @@
           <w:numId w:val="1"/>
         </w:numPr>
         <w:rPr>
+          <w:color w:val="FF0000"/>
           <w:sz w:val="28"/>
           <w:szCs w:val="28"/>
           <w:lang w:val="ru-RU"/>
@@ -257,6 +301,7 @@
       <w:r>
         <w:rPr>
           <w:rFonts w:ascii="Segoe UI Emoji" w:hAnsi="Segoe UI Emoji" w:cs="Segoe UI Emoji"/>
+          <w:color w:val="FF0000"/>
           <w:sz w:val="28"/>
           <w:szCs w:val="28"/>
           <w:lang w:val="ru-RU"/>
@@ -265,6 +310,7 @@
       </w:r>
       <w:r>
         <w:rPr>
+          <w:color w:val="FF0000"/>
           <w:sz w:val="28"/>
           <w:szCs w:val="28"/>
           <w:lang w:val="ru-RU"/>
@@ -275,6 +321,7 @@
         <w:rPr>
           <w:b/>
           <w:bCs/>
+          <w:color w:val="FF0000"/>
           <w:sz w:val="28"/>
           <w:szCs w:val="28"/>
           <w:lang w:val="ru-RU"/>
@@ -283,19 +330,12 @@
       </w:r>
       <w:r>
         <w:rPr>
-          <w:sz w:val="28"/>
-          <w:szCs w:val="28"/>
-          <w:lang w:val="ru-RU"/>
-        </w:rPr>
-        <w:t xml:space="preserve"> </w:t>
-      </w:r>
-      <w:r>
-        <w:rPr>
-          <w:sz w:val="28"/>
-          <w:szCs w:val="28"/>
-          <w:lang w:val="ru-RU"/>
-        </w:rPr>
-        <w:t>(то же что и в старом боте)</w:t>
+          <w:color w:val="FF0000"/>
+          <w:sz w:val="28"/>
+          <w:szCs w:val="28"/>
+          <w:lang w:val="ru-RU"/>
+        </w:rPr>
+        <w:t xml:space="preserve"> (то же что и в старом боте)</w:t>
       </w:r>
     </w:p>
     <w:p>
@@ -306,6 +346,7 @@
           <w:numId w:val="1"/>
         </w:numPr>
         <w:rPr>
+          <w:color w:val="FF0000"/>
           <w:sz w:val="28"/>
           <w:szCs w:val="28"/>
           <w:lang w:val="ru-RU"/>
@@ -314,6 +355,7 @@
       <w:r>
         <w:rPr>
           <w:rFonts w:ascii="Segoe UI Emoji" w:hAnsi="Segoe UI Emoji" w:cs="Segoe UI Emoji"/>
+          <w:color w:val="FF0000"/>
           <w:sz w:val="28"/>
           <w:szCs w:val="28"/>
           <w:lang w:val="ru-RU"/>
@@ -322,6 +364,7 @@
       </w:r>
       <w:r>
         <w:rPr>
+          <w:color w:val="FF0000"/>
           <w:sz w:val="28"/>
           <w:szCs w:val="28"/>
           <w:lang w:val="ru-RU"/>
@@ -331,6 +374,7 @@
       <w:r>
         <w:rPr>
           <w:rFonts w:ascii="Segoe UI Emoji" w:hAnsi="Segoe UI Emoji" w:cs="Segoe UI Emoji"/>
+          <w:color w:val="FF0000"/>
           <w:sz w:val="28"/>
           <w:szCs w:val="28"/>
           <w:lang w:val="ru-RU"/>
@@ -339,6 +383,7 @@
       </w:r>
       <w:r>
         <w:rPr>
+          <w:color w:val="FF0000"/>
           <w:sz w:val="28"/>
           <w:szCs w:val="28"/>
           <w:lang w:val="ru-RU"/>
@@ -349,6 +394,7 @@
         <w:rPr>
           <w:b/>
           <w:bCs/>
+          <w:color w:val="FF0000"/>
           <w:sz w:val="28"/>
           <w:szCs w:val="28"/>
           <w:lang w:val="ru-RU"/>
@@ -357,25 +403,17 @@
       </w:r>
       <w:r>
         <w:rPr>
-          <w:sz w:val="28"/>
-          <w:szCs w:val="28"/>
-          <w:lang w:val="ru-RU"/>
-        </w:rPr>
-        <w:t xml:space="preserve">. </w:t>
-      </w:r>
-      <w:r>
-        <w:rPr>
-          <w:color w:val="70AD47" w:themeColor="accent6"/>
-          <w:sz w:val="28"/>
-          <w:szCs w:val="28"/>
-          <w:lang w:val="ru-RU"/>
-        </w:rPr>
-        <w:t xml:space="preserve">Вопрос нужна ли в </w:t>
+          <w:color w:val="FF0000"/>
+          <w:sz w:val="28"/>
+          <w:szCs w:val="28"/>
+          <w:lang w:val="ru-RU"/>
+        </w:rPr>
+        <w:t xml:space="preserve">. Вопрос нужна ли в </w:t>
       </w:r>
       <w:proofErr w:type="spellStart"/>
       <w:r>
         <w:rPr>
-          <w:color w:val="70AD47" w:themeColor="accent6"/>
+          <w:color w:val="FF0000"/>
           <w:sz w:val="28"/>
           <w:szCs w:val="28"/>
           <w:lang w:val="ru-RU"/>
@@ -385,7 +423,7 @@
       <w:proofErr w:type="spellEnd"/>
       <w:r>
         <w:rPr>
-          <w:color w:val="70AD47" w:themeColor="accent6"/>
+          <w:color w:val="FF0000"/>
           <w:sz w:val="28"/>
           <w:szCs w:val="28"/>
           <w:lang w:val="ru-RU"/>
@@ -394,7 +432,7 @@
       </w:r>
       <w:r>
         <w:rPr>
-          <w:color w:val="70AD47" w:themeColor="accent6"/>
+          <w:color w:val="FF0000"/>
           <w:sz w:val="28"/>
           <w:szCs w:val="28"/>
           <w:lang w:val="ru-RU"/>
@@ -403,6 +441,7 @@
       </w:r>
       <w:r>
         <w:rPr>
+          <w:color w:val="FF0000"/>
           <w:sz w:val="28"/>
           <w:szCs w:val="28"/>
           <w:lang w:val="ru-RU"/>

</xml_diff>

<commit_message>
Continue working on find couple
</commit_message>
<xml_diff>
--- a/modules/Новый бот.docx
+++ b/modules/Новый бот.docx
@@ -909,6 +909,7 @@
           <w:numId w:val="1"/>
         </w:numPr>
         <w:rPr>
+          <w:color w:val="FF0000"/>
           <w:sz w:val="28"/>
           <w:szCs w:val="28"/>
           <w:lang w:val="ru-RU"/>
@@ -919,6 +920,7 @@
         <w:rPr>
           <w:b/>
           <w:bCs/>
+          <w:color w:val="FF0000"/>
           <w:sz w:val="28"/>
           <w:szCs w:val="28"/>
           <w:lang w:val="ru-RU"/>
@@ -928,6 +930,7 @@
       <w:proofErr w:type="spellEnd"/>
       <w:r>
         <w:rPr>
+          <w:color w:val="FF0000"/>
           <w:sz w:val="28"/>
           <w:szCs w:val="28"/>
           <w:lang w:val="ru-RU"/>
@@ -943,6 +946,7 @@
           <w:numId w:val="2"/>
         </w:numPr>
         <w:rPr>
+          <w:color w:val="FF0000"/>
           <w:sz w:val="28"/>
           <w:szCs w:val="28"/>
           <w:lang w:val="ru-RU"/>
@@ -951,6 +955,7 @@
       <w:proofErr w:type="spellStart"/>
       <w:r>
         <w:rPr>
+          <w:color w:val="FF0000"/>
           <w:sz w:val="28"/>
           <w:szCs w:val="28"/>
         </w:rPr>
@@ -959,6 +964,7 @@
       <w:proofErr w:type="spellEnd"/>
       <w:r>
         <w:rPr>
+          <w:color w:val="FF0000"/>
           <w:sz w:val="28"/>
           <w:szCs w:val="28"/>
           <w:lang w:val="ru-RU"/>
@@ -967,26 +973,44 @@
       </w:r>
       <w:proofErr w:type="spellStart"/>
       <w:r>
+        <w:rPr>
+          <w:color w:val="FF0000"/>
+        </w:rPr>
         <w:t>Cоздание</w:t>
       </w:r>
       <w:proofErr w:type="spellEnd"/>
       <w:r>
+        <w:rPr>
+          <w:color w:val="FF0000"/>
+        </w:rPr>
         <w:t xml:space="preserve"> </w:t>
       </w:r>
       <w:proofErr w:type="gramStart"/>
       <w:r>
+        <w:rPr>
+          <w:color w:val="FF0000"/>
+        </w:rPr>
         <w:t>реферальных ссылок</w:t>
       </w:r>
       <w:proofErr w:type="gramEnd"/>
       <w:r>
+        <w:rPr>
+          <w:color w:val="FF0000"/>
+        </w:rPr>
         <w:t xml:space="preserve"> в которых видно сколько пришло </w:t>
       </w:r>
       <w:proofErr w:type="spellStart"/>
       <w:r>
+        <w:rPr>
+          <w:color w:val="FF0000"/>
+        </w:rPr>
         <w:t>платников</w:t>
       </w:r>
       <w:proofErr w:type="spellEnd"/>
       <w:r>
+        <w:rPr>
+          <w:color w:val="FF0000"/>
+        </w:rPr>
         <w:t>, сколько добавили фото и сколько заблокировали бота</w:t>
       </w:r>
     </w:p>
@@ -1094,13 +1118,15 @@
           <w:numId w:val="2"/>
         </w:numPr>
         <w:rPr>
-          <w:sz w:val="28"/>
-          <w:szCs w:val="28"/>
-          <w:lang w:val="ru-RU"/>
-        </w:rPr>
-      </w:pPr>
-      <w:r>
-        <w:rPr>
+          <w:color w:val="FF0000"/>
+          <w:sz w:val="28"/>
+          <w:szCs w:val="28"/>
+          <w:lang w:val="ru-RU"/>
+        </w:rPr>
+      </w:pPr>
+      <w:r>
+        <w:rPr>
+          <w:color w:val="FF0000"/>
           <w:sz w:val="28"/>
           <w:szCs w:val="28"/>
         </w:rPr>
@@ -1108,6 +1134,7 @@
       </w:r>
       <w:r>
         <w:rPr>
+          <w:color w:val="FF0000"/>
           <w:sz w:val="28"/>
           <w:szCs w:val="28"/>
           <w:lang w:val="ru-RU"/>
@@ -1115,26 +1142,42 @@
         <w:t xml:space="preserve">. </w:t>
       </w:r>
       <w:r>
+        <w:rPr>
+          <w:color w:val="FF0000"/>
+        </w:rPr>
         <w:t xml:space="preserve">Инстаграм могут добавлять все как сейчас, </w:t>
       </w:r>
       <w:proofErr w:type="gramStart"/>
       <w:r>
+        <w:rPr>
+          <w:color w:val="FF0000"/>
+        </w:rPr>
         <w:t>но Только</w:t>
       </w:r>
       <w:proofErr w:type="gramEnd"/>
       <w:r>
+        <w:rPr>
+          <w:color w:val="FF0000"/>
+        </w:rPr>
         <w:t xml:space="preserve"> премиум пользователи видят </w:t>
       </w:r>
       <w:proofErr w:type="spellStart"/>
       <w:r>
+        <w:rPr>
+          <w:color w:val="FF0000"/>
+        </w:rPr>
         <w:t>инсту</w:t>
       </w:r>
       <w:proofErr w:type="spellEnd"/>
       <w:r>
+        <w:rPr>
+          <w:color w:val="FF0000"/>
+        </w:rPr>
         <w:t xml:space="preserve"> в разделе найти пару и видят только те кто взаимно лайкнули друг друга</w:t>
       </w:r>
       <w:r>
         <w:rPr>
+          <w:color w:val="FF0000"/>
           <w:lang w:val="ru-RU"/>
         </w:rPr>
         <w:t>.</w:t>
@@ -1148,6 +1191,7 @@
           <w:numId w:val="2"/>
         </w:numPr>
         <w:rPr>
+          <w:color w:val="FF0000"/>
           <w:sz w:val="36"/>
           <w:szCs w:val="36"/>
           <w:lang w:val="ru-RU"/>
@@ -1155,6 +1199,7 @@
       </w:pPr>
       <w:r>
         <w:rPr>
+          <w:color w:val="FF0000"/>
           <w:sz w:val="28"/>
           <w:szCs w:val="28"/>
         </w:rPr>
@@ -1162,6 +1207,7 @@
       </w:r>
       <w:r>
         <w:rPr>
+          <w:color w:val="FF0000"/>
           <w:sz w:val="28"/>
           <w:szCs w:val="28"/>
           <w:lang w:val="ru-RU"/>
@@ -1169,28 +1215,48 @@
         <w:t xml:space="preserve">. </w:t>
       </w:r>
       <w:r>
-        <w:t xml:space="preserve">Добавляем смайл премиума после возраста для </w:t>
+        <w:rPr>
+          <w:color w:val="FF0000"/>
+        </w:rPr>
+        <w:t xml:space="preserve">Добавляем </w:t>
+      </w:r>
+      <w:r>
+        <w:rPr>
+          <w:color w:val="FF0000"/>
+        </w:rPr>
+        <w:t xml:space="preserve">смайл премиума после возраста для </w:t>
       </w:r>
       <w:proofErr w:type="gramStart"/>
       <w:r>
+        <w:rPr>
+          <w:color w:val="FF0000"/>
+        </w:rPr>
         <w:t>тех</w:t>
       </w:r>
       <w:proofErr w:type="gramEnd"/>
       <w:r>
+        <w:rPr>
+          <w:color w:val="FF0000"/>
+        </w:rPr>
         <w:t xml:space="preserve"> кто его оплатил Пример: </w:t>
       </w:r>
       <w:r>
         <w:rPr>
           <w:rFonts w:ascii="Segoe UI Emoji" w:hAnsi="Segoe UI Emoji"/>
+          <w:color w:val="FF0000"/>
         </w:rPr>
         <w:t>💻</w:t>
       </w:r>
       <w:r>
+        <w:rPr>
+          <w:color w:val="FF0000"/>
+        </w:rPr>
         <w:t xml:space="preserve">Иван, 25 </w:t>
       </w:r>
       <w:r>
         <w:rPr>
           <w:rFonts w:ascii="Segoe UI Emoji" w:hAnsi="Segoe UI Emoji"/>
+          <w:color w:val="FF0000"/>
         </w:rPr>
         <w:t>💎</w:t>
       </w:r>
@@ -1203,51 +1269,82 @@
           <w:numId w:val="2"/>
         </w:numPr>
         <w:rPr>
-          <w:sz w:val="28"/>
-          <w:szCs w:val="28"/>
-          <w:lang w:val="ru-RU"/>
-        </w:rPr>
-      </w:pPr>
-      <w:r>
-        <w:rPr>
-          <w:sz w:val="28"/>
-          <w:szCs w:val="28"/>
-        </w:rPr>
-        <w:t>Смайл премиума</w:t>
-      </w:r>
-      <w:r>
-        <w:rPr>
-          <w:sz w:val="28"/>
-          <w:szCs w:val="28"/>
+          <w:color w:val="2E74B5" w:themeColor="accent5" w:themeShade="BF"/>
+          <w:sz w:val="28"/>
+          <w:szCs w:val="28"/>
+          <w:lang w:val="ru-RU"/>
+        </w:rPr>
+      </w:pPr>
+      <w:r>
+        <w:rPr>
+          <w:color w:val="2E74B5" w:themeColor="accent5" w:themeShade="BF"/>
+          <w:sz w:val="28"/>
+          <w:szCs w:val="28"/>
+          <w:lang w:val="ru-RU"/>
+        </w:rPr>
+        <w:t xml:space="preserve">Галерея. </w:t>
+      </w:r>
+      <w:r>
+        <w:rPr>
+          <w:color w:val="2E74B5" w:themeColor="accent5" w:themeShade="BF"/>
+        </w:rPr>
+        <w:t xml:space="preserve">Добавляем в профиль отдельную кнопку “Галерея”, в нее можно загружать несколько фото, загрузка фото </w:t>
+      </w:r>
+      <w:proofErr w:type="gramStart"/>
+      <w:r>
+        <w:rPr>
+          <w:color w:val="2E74B5" w:themeColor="accent5" w:themeShade="BF"/>
+        </w:rPr>
+        <w:t>в интерфейса</w:t>
+      </w:r>
+      <w:proofErr w:type="gramEnd"/>
+      <w:r>
+        <w:rPr>
+          <w:color w:val="2E74B5" w:themeColor="accent5" w:themeShade="BF"/>
+        </w:rPr>
+        <w:t xml:space="preserve"> как </w:t>
+      </w:r>
+      <w:proofErr w:type="spellStart"/>
+      <w:r>
+        <w:rPr>
+          <w:color w:val="2E74B5" w:themeColor="accent5" w:themeShade="BF"/>
+        </w:rPr>
+        <w:t>зойдера</w:t>
+      </w:r>
+      <w:proofErr w:type="spellEnd"/>
+      <w:r>
+        <w:rPr>
+          <w:color w:val="2E74B5" w:themeColor="accent5" w:themeShade="BF"/>
           <w:lang w:val="ru-RU"/>
         </w:rPr>
         <w:t xml:space="preserve">. </w:t>
       </w:r>
       <w:r>
-        <w:t xml:space="preserve">Добавляем смайл премиума после возраста для </w:t>
+        <w:rPr>
+          <w:color w:val="2E74B5" w:themeColor="accent5" w:themeShade="BF"/>
+          <w:lang w:val="ru-RU"/>
+        </w:rPr>
+        <w:tab/>
+      </w:r>
+      <w:r>
+        <w:rPr>
+          <w:color w:val="2E74B5" w:themeColor="accent5" w:themeShade="BF"/>
+        </w:rPr>
+        <w:t xml:space="preserve">А в анкете </w:t>
       </w:r>
       <w:proofErr w:type="gramStart"/>
       <w:r>
-        <w:t>тех</w:t>
+        <w:rPr>
+          <w:color w:val="2E74B5" w:themeColor="accent5" w:themeShade="BF"/>
+        </w:rPr>
+        <w:t>в найти</w:t>
       </w:r>
       <w:proofErr w:type="gramEnd"/>
       <w:r>
-        <w:t xml:space="preserve"> кто его оплатил Пример: </w:t>
-      </w:r>
-      <w:r>
-        <w:rPr>
-          <w:rFonts w:ascii="Segoe UI Emoji" w:hAnsi="Segoe UI Emoji"/>
-        </w:rPr>
-        <w:t>💻</w:t>
-      </w:r>
-      <w:r>
-        <w:t xml:space="preserve">Иван, 25 </w:t>
-      </w:r>
-      <w:r>
-        <w:rPr>
-          <w:rFonts w:ascii="Segoe UI Emoji" w:hAnsi="Segoe UI Emoji"/>
-        </w:rPr>
-        <w:t>💎</w:t>
+        <w:rPr>
+          <w:color w:val="2E74B5" w:themeColor="accent5" w:themeShade="BF"/>
+        </w:rPr>
+        <w:t xml:space="preserve"> пару добавляем смайл фотоаппарата, при нажатии на который видно галерею</w:t>
       </w:r>
     </w:p>
     <w:p>
@@ -1267,69 +1364,8 @@
         <w:rPr>
           <w:sz w:val="28"/>
           <w:szCs w:val="28"/>
-          <w:lang w:val="ru-RU"/>
         </w:rPr>
         <w:lastRenderedPageBreak/>
-        <w:t xml:space="preserve">Галерея. </w:t>
-      </w:r>
-      <w:r>
-        <w:t xml:space="preserve">Добавляем в профиль отдельную кнопку “Галерея”, в нее можно загружать несколько фото, загрузка фото </w:t>
-      </w:r>
-      <w:proofErr w:type="gramStart"/>
-      <w:r>
-        <w:t>в интерфейса</w:t>
-      </w:r>
-      <w:proofErr w:type="gramEnd"/>
-      <w:r>
-        <w:t xml:space="preserve"> как </w:t>
-      </w:r>
-      <w:proofErr w:type="spellStart"/>
-      <w:r>
-        <w:t>зойдера</w:t>
-      </w:r>
-      <w:proofErr w:type="spellEnd"/>
-      <w:r>
-        <w:rPr>
-          <w:lang w:val="ru-RU"/>
-        </w:rPr>
-        <w:t xml:space="preserve">. </w:t>
-      </w:r>
-      <w:r>
-        <w:rPr>
-          <w:lang w:val="ru-RU"/>
-        </w:rPr>
-        <w:tab/>
-      </w:r>
-      <w:r>
-        <w:t xml:space="preserve">А в анкете </w:t>
-      </w:r>
-      <w:proofErr w:type="gramStart"/>
-      <w:r>
-        <w:t>в найти</w:t>
-      </w:r>
-      <w:proofErr w:type="gramEnd"/>
-      <w:r>
-        <w:t xml:space="preserve"> пару добавляем смайл фотоаппарата, при нажатии на который видно галерею</w:t>
-      </w:r>
-    </w:p>
-    <w:p>
-      <w:pPr>
-        <w:pStyle w:val="a3"/>
-        <w:numPr>
-          <w:ilvl w:val="0"/>
-          <w:numId w:val="2"/>
-        </w:numPr>
-        <w:rPr>
-          <w:sz w:val="28"/>
-          <w:szCs w:val="28"/>
-          <w:lang w:val="ru-RU"/>
-        </w:rPr>
-      </w:pPr>
-      <w:r>
-        <w:rPr>
-          <w:sz w:val="28"/>
-          <w:szCs w:val="28"/>
-        </w:rPr>
         <w:t>Реклама в показах</w:t>
       </w:r>
       <w:r>

</xml_diff>